<commit_message>
Assignment doc and pdf files
</commit_message>
<xml_diff>
--- a/Spring-Week13_Coding-Assignment-2.docx
+++ b/Spring-Week13_Coding-Assignment-2.docx
@@ -16,27 +16,31 @@
           <w:bCs/>
           <w:lang w:val="fr-FR"/>
         </w:rPr>
-        <w:t xml:space="preserve">Points </w:t>
-      </w:r>
-      <w:proofErr w:type="gramStart"/>
+        <w:t xml:space="preserve">Points possible: </w:t>
+      </w:r>
       <w:r>
         <w:rPr>
           <w:rFonts w:ascii="Calibri" w:hAnsi="Calibri"/>
           <w:b/>
           <w:bCs/>
-          <w:lang w:val="fr-FR"/>
-        </w:rPr>
-        <w:t>possible:</w:t>
-      </w:r>
-      <w:proofErr w:type="gramEnd"/>
+        </w:rPr>
+        <w:t>75</w:t>
+      </w:r>
+    </w:p>
+    <w:p>
+      <w:pPr>
+        <w:pStyle w:val="Body"/>
+        <w:rPr>
+          <w:rFonts w:ascii="Calibri" w:eastAsia="Calibri" w:hAnsi="Calibri" w:cs="Calibri"/>
+        </w:rPr>
+      </w:pPr>
       <w:r>
         <w:rPr>
           <w:rFonts w:ascii="Calibri" w:hAnsi="Calibri"/>
           <w:b/>
           <w:bCs/>
-          <w:lang w:val="fr-FR"/>
-        </w:rPr>
-        <w:t xml:space="preserve"> </w:t>
+        </w:rPr>
+        <w:t>URL to GitHub Repository:</w:t>
       </w:r>
       <w:r>
         <w:rPr>
@@ -44,23 +48,15 @@
           <w:b/>
           <w:bCs/>
         </w:rPr>
-        <w:t>75</w:t>
-      </w:r>
-    </w:p>
-    <w:p>
-      <w:pPr>
-        <w:pStyle w:val="Body"/>
-        <w:rPr>
-          <w:rFonts w:ascii="Calibri" w:eastAsia="Calibri" w:hAnsi="Calibri" w:cs="Calibri"/>
-        </w:rPr>
-      </w:pPr>
+        <w:t xml:space="preserve"> </w:t>
+      </w:r>
       <w:r>
         <w:rPr>
           <w:rFonts w:ascii="Calibri" w:hAnsi="Calibri"/>
           <w:b/>
           <w:bCs/>
         </w:rPr>
-        <w:t>URL to GitHub Repository:</w:t>
+        <w:t>https://github.com/JacobUdel/jeep-sales</w:t>
       </w:r>
     </w:p>
     <w:p>
@@ -87,6 +83,22 @@
           <w:bCs/>
         </w:rPr>
         <w:t>Video:</w:t>
+      </w:r>
+      <w:r>
+        <w:rPr>
+          <w:rFonts w:ascii="Calibri" w:hAnsi="Calibri"/>
+          <w:b/>
+          <w:bCs/>
+        </w:rPr>
+        <w:t xml:space="preserve"> </w:t>
+      </w:r>
+      <w:r>
+        <w:rPr>
+          <w:rFonts w:ascii="Calibri" w:hAnsi="Calibri"/>
+          <w:b/>
+          <w:bCs/>
+        </w:rPr>
+        <w:t>https://youtu.be/W9TeMM2mi64</w:t>
       </w:r>
     </w:p>
     <w:p>
@@ -1106,15 +1118,7 @@
         </w:r>
       </w:hyperlink>
       <w:r>
-        <w:t>. Pick the .</w:t>
-      </w:r>
-      <w:proofErr w:type="spellStart"/>
-      <w:r>
-        <w:t>msi</w:t>
-      </w:r>
-      <w:proofErr w:type="spellEnd"/>
-      <w:r>
-        <w:t xml:space="preserve"> installer version (Windows) or the .pkg version (Mac).</w:t>
+        <w:t>. Pick the .msi installer version (Windows) or the .pkg version (Mac).</w:t>
       </w:r>
     </w:p>
     <w:p>
@@ -1195,23 +1199,13 @@
       <w:r>
         <w:t xml:space="preserve">Create a Maven project named </w:t>
       </w:r>
-      <w:proofErr w:type="spellStart"/>
       <w:r>
         <w:rPr>
           <w:rFonts w:ascii="Consolas" w:eastAsia="Consolas" w:hAnsi="Consolas" w:cs="Consolas"/>
           <w:sz w:val="20"/>
           <w:szCs w:val="20"/>
         </w:rPr>
-        <w:t>JeepSales</w:t>
-      </w:r>
-      <w:proofErr w:type="spellEnd"/>
-      <w:r>
-        <w:rPr>
-          <w:rFonts w:ascii="Consolas" w:eastAsia="Consolas" w:hAnsi="Consolas" w:cs="Consolas"/>
-          <w:sz w:val="20"/>
-          <w:szCs w:val="20"/>
-        </w:rPr>
-        <w:t xml:space="preserve"> </w:t>
+        <w:t xml:space="preserve">JeepSales </w:t>
       </w:r>
       <w:r>
         <w:t xml:space="preserve">as described in the video. </w:t>
@@ -1335,8 +1329,6 @@
               <w:pStyle w:val="Body"/>
               <w:spacing w:before="120" w:after="120" w:line="240" w:lineRule="auto"/>
             </w:pPr>
-            <w:proofErr w:type="spellStart"/>
-            <w:proofErr w:type="gramStart"/>
             <w:r>
               <w:rPr>
                 <w:rFonts w:ascii="Calibri" w:hAnsi="Calibri"/>
@@ -1349,8 +1341,6 @@
               </w:rPr>
               <w:t>com.promineotech</w:t>
             </w:r>
-            <w:proofErr w:type="spellEnd"/>
-            <w:proofErr w:type="gramEnd"/>
           </w:p>
         </w:tc>
       </w:tr>
@@ -1455,15 +1445,7 @@
         </w:numPr>
       </w:pPr>
       <w:r>
-        <w:t xml:space="preserve">Navigate to the Spring </w:t>
-      </w:r>
-      <w:proofErr w:type="spellStart"/>
-      <w:r>
-        <w:t>Initializr</w:t>
-      </w:r>
-      <w:proofErr w:type="spellEnd"/>
-      <w:r>
-        <w:t xml:space="preserve"> (</w:t>
+        <w:t>Navigate to the Spring Initializr (</w:t>
       </w:r>
       <w:hyperlink r:id="rId11" w:history="1">
         <w:r>
@@ -1794,8 +1776,6 @@
               <w:pStyle w:val="Body"/>
               <w:spacing w:before="120" w:after="120" w:line="240" w:lineRule="auto"/>
             </w:pPr>
-            <w:proofErr w:type="spellStart"/>
-            <w:proofErr w:type="gramStart"/>
             <w:r>
               <w:rPr>
                 <w:rFonts w:ascii="Calibri" w:hAnsi="Calibri"/>
@@ -1804,8 +1784,6 @@
               </w:rPr>
               <w:t>com.promineotech</w:t>
             </w:r>
-            <w:proofErr w:type="spellEnd"/>
-            <w:proofErr w:type="gramEnd"/>
           </w:p>
         </w:tc>
       </w:tr>
@@ -2082,8 +2060,6 @@
               <w:pStyle w:val="Body"/>
               <w:spacing w:before="120" w:after="120" w:line="240" w:lineRule="auto"/>
             </w:pPr>
-            <w:proofErr w:type="spellStart"/>
-            <w:proofErr w:type="gramStart"/>
             <w:r>
               <w:rPr>
                 <w:rFonts w:ascii="Calibri" w:hAnsi="Calibri"/>
@@ -2092,8 +2068,6 @@
               </w:rPr>
               <w:t>com.promineotech</w:t>
             </w:r>
-            <w:proofErr w:type="spellEnd"/>
-            <w:proofErr w:type="gramEnd"/>
           </w:p>
         </w:tc>
       </w:tr>
@@ -2228,7 +2202,6 @@
               <w:pStyle w:val="Body"/>
               <w:spacing w:before="120" w:after="120" w:line="240" w:lineRule="auto"/>
             </w:pPr>
-            <w:proofErr w:type="gramStart"/>
             <w:r>
               <w:rPr>
                 <w:rFonts w:ascii="Calibri" w:hAnsi="Calibri"/>
@@ -2243,16 +2216,7 @@
                 <w:sz w:val="22"/>
                 <w:szCs w:val="22"/>
               </w:rPr>
-              <w:t xml:space="preserve">  (</w:t>
-            </w:r>
-            <w:proofErr w:type="gramEnd"/>
-            <w:r>
-              <w:rPr>
-                <w:rFonts w:ascii="Calibri" w:hAnsi="Calibri"/>
-                <w:sz w:val="22"/>
-                <w:szCs w:val="22"/>
-              </w:rPr>
-              <w:t>or whatever your version is)</w:t>
+              <w:t xml:space="preserve">  (or whatever your version is)</w:t>
             </w:r>
           </w:p>
         </w:tc>
@@ -2281,15 +2245,7 @@
         </w:numPr>
       </w:pPr>
       <w:r>
-        <w:t xml:space="preserve">Add the dependencies from the </w:t>
-      </w:r>
-      <w:proofErr w:type="spellStart"/>
-      <w:r>
-        <w:t>Initializr</w:t>
-      </w:r>
-      <w:proofErr w:type="spellEnd"/>
-      <w:r>
-        <w:t>:</w:t>
+        <w:t>Add the dependencies from the Initializr:</w:t>
       </w:r>
     </w:p>
     <w:p>
@@ -2312,11 +2268,9 @@
           <w:numId w:val="6"/>
         </w:numPr>
       </w:pPr>
-      <w:proofErr w:type="spellStart"/>
       <w:r>
         <w:t>Devtools</w:t>
       </w:r>
-      <w:proofErr w:type="spellEnd"/>
     </w:p>
     <w:p>
       <w:pPr>
@@ -2351,15 +2305,7 @@
         </w:numPr>
       </w:pPr>
       <w:r>
-        <w:t xml:space="preserve">Click "Copy" to copy the pom.xml generated by the </w:t>
-      </w:r>
-      <w:proofErr w:type="spellStart"/>
-      <w:r>
-        <w:t>Initializr</w:t>
-      </w:r>
-      <w:proofErr w:type="spellEnd"/>
-      <w:r>
-        <w:t xml:space="preserve"> to the clipboard.</w:t>
+        <w:t>Click "Copy" to copy the pom.xml generated by the Initializr to the clipboard.</w:t>
       </w:r>
     </w:p>
     <w:p>
@@ -2404,15 +2350,7 @@
         </w:r>
       </w:hyperlink>
       <w:r>
-        <w:t xml:space="preserve">. Search for </w:t>
-      </w:r>
-      <w:proofErr w:type="spellStart"/>
-      <w:r>
-        <w:t>springdoc-openapi-ui</w:t>
-      </w:r>
-      <w:proofErr w:type="spellEnd"/>
-      <w:r>
-        <w:t xml:space="preserve">. Select the latest version and add the entry to the POM file in the </w:t>
+        <w:t xml:space="preserve">. Search for springdoc-openapi-ui. Select the latest version and add the entry to the POM file in the </w:t>
       </w:r>
       <w:r>
         <w:rPr>
@@ -2437,32 +2375,33 @@
       <w:r>
         <w:t xml:space="preserve">Create a package in </w:t>
       </w:r>
-      <w:proofErr w:type="spellStart"/>
       <w:r>
         <w:rPr>
           <w:rFonts w:ascii="Consolas" w:eastAsia="Consolas" w:hAnsi="Consolas" w:cs="Consolas"/>
           <w:sz w:val="20"/>
           <w:szCs w:val="20"/>
         </w:rPr>
-        <w:t>src</w:t>
-      </w:r>
-      <w:proofErr w:type="spellEnd"/>
+        <w:t>src/</w:t>
+      </w:r>
       <w:r>
         <w:rPr>
           <w:rFonts w:ascii="Consolas" w:eastAsia="Consolas" w:hAnsi="Consolas" w:cs="Consolas"/>
           <w:sz w:val="20"/>
           <w:szCs w:val="20"/>
-        </w:rPr>
-        <w:t>/</w:t>
+          <w:shd w:val="clear" w:color="auto" w:fill="FFFF00"/>
+        </w:rPr>
+        <w:t>main</w:t>
       </w:r>
       <w:r>
         <w:rPr>
           <w:rFonts w:ascii="Consolas" w:eastAsia="Consolas" w:hAnsi="Consolas" w:cs="Consolas"/>
           <w:sz w:val="20"/>
           <w:szCs w:val="20"/>
-          <w:shd w:val="clear" w:color="auto" w:fill="FFFF00"/>
-        </w:rPr>
-        <w:t>main</w:t>
+        </w:rPr>
+        <w:t>/java</w:t>
+      </w:r>
+      <w:r>
+        <w:t xml:space="preserve"> named </w:t>
       </w:r>
       <w:r>
         <w:rPr>
@@ -2470,31 +2409,8 @@
           <w:sz w:val="20"/>
           <w:szCs w:val="20"/>
         </w:rPr>
-        <w:t>/java</w:t>
-      </w:r>
-      <w:r>
-        <w:t xml:space="preserve"> named </w:t>
-      </w:r>
-      <w:proofErr w:type="spellStart"/>
-      <w:proofErr w:type="gramStart"/>
-      <w:r>
-        <w:rPr>
-          <w:rFonts w:ascii="Consolas" w:eastAsia="Consolas" w:hAnsi="Consolas" w:cs="Consolas"/>
-          <w:sz w:val="20"/>
-          <w:szCs w:val="20"/>
-        </w:rPr>
-        <w:t>com.promineotech</w:t>
-      </w:r>
-      <w:proofErr w:type="gramEnd"/>
-      <w:r>
-        <w:rPr>
-          <w:rFonts w:ascii="Consolas" w:eastAsia="Consolas" w:hAnsi="Consolas" w:cs="Consolas"/>
-          <w:sz w:val="20"/>
-          <w:szCs w:val="20"/>
-        </w:rPr>
-        <w:t>.jeep</w:t>
-      </w:r>
-      <w:proofErr w:type="spellEnd"/>
+        <w:t>com.promineotech.jeep</w:t>
+      </w:r>
       <w:r>
         <w:t>. In this package:</w:t>
       </w:r>
@@ -2510,7 +2426,6 @@
       <w:r>
         <w:t xml:space="preserve">Create a Java class with a main method named </w:t>
       </w:r>
-      <w:proofErr w:type="spellStart"/>
       <w:r>
         <w:rPr>
           <w:rFonts w:ascii="Consolas" w:eastAsia="Consolas" w:hAnsi="Consolas" w:cs="Consolas"/>
@@ -2519,7 +2434,6 @@
         </w:rPr>
         <w:t>JeepSales</w:t>
       </w:r>
-      <w:proofErr w:type="spellEnd"/>
       <w:r>
         <w:t>.</w:t>
       </w:r>
@@ -2558,91 +2472,57 @@
       <w:r>
         <w:t xml:space="preserve">In the </w:t>
       </w:r>
-      <w:proofErr w:type="gramStart"/>
       <w:r>
         <w:rPr>
           <w:rFonts w:ascii="Consolas" w:eastAsia="Consolas" w:hAnsi="Consolas" w:cs="Consolas"/>
           <w:sz w:val="20"/>
           <w:szCs w:val="20"/>
         </w:rPr>
-        <w:t>main(</w:t>
-      </w:r>
-      <w:proofErr w:type="gramEnd"/>
+        <w:t>main()</w:t>
+      </w:r>
+      <w:r>
+        <w:t xml:space="preserve"> method, add a call to </w:t>
+      </w:r>
       <w:r>
         <w:rPr>
           <w:rFonts w:ascii="Consolas" w:eastAsia="Consolas" w:hAnsi="Consolas" w:cs="Consolas"/>
           <w:sz w:val="20"/>
           <w:szCs w:val="20"/>
         </w:rPr>
-        <w:t>)</w:t>
-      </w:r>
-      <w:r>
-        <w:t xml:space="preserve"> method, add a call to </w:t>
-      </w:r>
-      <w:proofErr w:type="spellStart"/>
+        <w:t>SpringApplication.run();</w:t>
+      </w:r>
+      <w:r>
+        <w:t xml:space="preserve">. Use </w:t>
+      </w:r>
       <w:r>
         <w:rPr>
           <w:rFonts w:ascii="Consolas" w:eastAsia="Consolas" w:hAnsi="Consolas" w:cs="Consolas"/>
           <w:sz w:val="20"/>
           <w:szCs w:val="20"/>
         </w:rPr>
-        <w:t>SpringApplication.run</w:t>
-      </w:r>
-      <w:proofErr w:type="spellEnd"/>
+        <w:t>JeepSales.class</w:t>
+      </w:r>
+      <w:r>
+        <w:t xml:space="preserve"> as the first parameter, and the </w:t>
+      </w:r>
       <w:r>
         <w:rPr>
           <w:rFonts w:ascii="Consolas" w:eastAsia="Consolas" w:hAnsi="Consolas" w:cs="Consolas"/>
           <w:sz w:val="20"/>
           <w:szCs w:val="20"/>
         </w:rPr>
-        <w:t>();</w:t>
-      </w:r>
-      <w:r>
-        <w:t xml:space="preserve">. Use </w:t>
-      </w:r>
-      <w:proofErr w:type="spellStart"/>
+        <w:t>args</w:t>
+      </w:r>
+      <w:r>
+        <w:t xml:space="preserve"> parameter that was passed into the </w:t>
+      </w:r>
       <w:r>
         <w:rPr>
           <w:rFonts w:ascii="Consolas" w:eastAsia="Consolas" w:hAnsi="Consolas" w:cs="Consolas"/>
           <w:sz w:val="20"/>
           <w:szCs w:val="20"/>
         </w:rPr>
-        <w:t>JeepSales.class</w:t>
-      </w:r>
-      <w:proofErr w:type="spellEnd"/>
-      <w:r>
-        <w:t xml:space="preserve"> as the first parameter, and the </w:t>
-      </w:r>
-      <w:proofErr w:type="spellStart"/>
-      <w:r>
-        <w:rPr>
-          <w:rFonts w:ascii="Consolas" w:eastAsia="Consolas" w:hAnsi="Consolas" w:cs="Consolas"/>
-          <w:sz w:val="20"/>
-          <w:szCs w:val="20"/>
-        </w:rPr>
-        <w:t>args</w:t>
-      </w:r>
-      <w:proofErr w:type="spellEnd"/>
-      <w:r>
-        <w:t xml:space="preserve"> parameter that was passed into the </w:t>
-      </w:r>
-      <w:proofErr w:type="gramStart"/>
-      <w:r>
-        <w:rPr>
-          <w:rFonts w:ascii="Consolas" w:eastAsia="Consolas" w:hAnsi="Consolas" w:cs="Consolas"/>
-          <w:sz w:val="20"/>
-          <w:szCs w:val="20"/>
-        </w:rPr>
-        <w:t>main(</w:t>
-      </w:r>
-      <w:proofErr w:type="gramEnd"/>
-      <w:r>
-        <w:rPr>
-          <w:rFonts w:ascii="Consolas" w:eastAsia="Consolas" w:hAnsi="Consolas" w:cs="Consolas"/>
-          <w:sz w:val="20"/>
-          <w:szCs w:val="20"/>
-        </w:rPr>
-        <w:t>)</w:t>
+        <w:t>main()</w:t>
       </w:r>
       <w:r>
         <w:t xml:space="preserve"> method as the second. The entire class should look like this:</w:t>
@@ -2654,20 +2534,7 @@
         <w:ind w:left="720"/>
       </w:pPr>
       <w:r>
-        <w:t xml:space="preserve">package </w:t>
-      </w:r>
-      <w:proofErr w:type="spellStart"/>
-      <w:proofErr w:type="gramStart"/>
-      <w:r>
-        <w:t>com.promineotech</w:t>
-      </w:r>
-      <w:proofErr w:type="gramEnd"/>
-      <w:r>
-        <w:t>.jeep</w:t>
-      </w:r>
-      <w:proofErr w:type="spellEnd"/>
-      <w:r>
-        <w:t>;</w:t>
+        <w:t>package com.promineotech.jeep;</w:t>
       </w:r>
     </w:p>
     <w:p>
@@ -2682,20 +2549,7 @@
         <w:ind w:left="720"/>
       </w:pPr>
       <w:r>
-        <w:t xml:space="preserve">import </w:t>
-      </w:r>
-      <w:proofErr w:type="spellStart"/>
-      <w:proofErr w:type="gramStart"/>
-      <w:r>
-        <w:t>org.springframework</w:t>
-      </w:r>
-      <w:proofErr w:type="gramEnd"/>
-      <w:r>
-        <w:t>.boot.SpringApplication</w:t>
-      </w:r>
-      <w:proofErr w:type="spellEnd"/>
-      <w:r>
-        <w:t>;</w:t>
+        <w:t>import org.springframework.boot.SpringApplication;</w:t>
       </w:r>
     </w:p>
     <w:p>
@@ -2704,20 +2558,7 @@
         <w:ind w:left="720"/>
       </w:pPr>
       <w:r>
-        <w:t xml:space="preserve">import </w:t>
-      </w:r>
-      <w:proofErr w:type="spellStart"/>
-      <w:proofErr w:type="gramStart"/>
-      <w:r>
-        <w:t>org.springframework</w:t>
-      </w:r>
-      <w:proofErr w:type="gramEnd"/>
-      <w:r>
-        <w:t>.boot.autoconfigure.SpringBootApplication</w:t>
-      </w:r>
-      <w:proofErr w:type="spellEnd"/>
-      <w:r>
-        <w:t>;</w:t>
+        <w:t>import org.springframework.boot.autoconfigure.SpringBootApplication;</w:t>
       </w:r>
     </w:p>
     <w:p>
@@ -2741,15 +2582,7 @@
         <w:ind w:left="720"/>
       </w:pPr>
       <w:r>
-        <w:t xml:space="preserve">public class </w:t>
-      </w:r>
-      <w:proofErr w:type="spellStart"/>
-      <w:r>
-        <w:t>JeepSales</w:t>
-      </w:r>
-      <w:proofErr w:type="spellEnd"/>
-      <w:r>
-        <w:t xml:space="preserve"> {</w:t>
+        <w:t>public class JeepSales {</w:t>
       </w:r>
     </w:p>
     <w:p>
@@ -2764,23 +2597,7 @@
         <w:ind w:left="720"/>
       </w:pPr>
       <w:r>
-        <w:t xml:space="preserve">  public static void </w:t>
-      </w:r>
-      <w:proofErr w:type="gramStart"/>
-      <w:r>
-        <w:t>main(</w:t>
-      </w:r>
-      <w:proofErr w:type="gramEnd"/>
-      <w:r>
-        <w:t xml:space="preserve">String[] </w:t>
-      </w:r>
-      <w:proofErr w:type="spellStart"/>
-      <w:r>
-        <w:t>args</w:t>
-      </w:r>
-      <w:proofErr w:type="spellEnd"/>
-      <w:r>
-        <w:t>) {</w:t>
+        <w:t xml:space="preserve">  public static void main(String[] args) {</w:t>
       </w:r>
     </w:p>
     <w:p>
@@ -2789,33 +2606,7 @@
         <w:ind w:left="720"/>
       </w:pPr>
       <w:r>
-        <w:t xml:space="preserve">    </w:t>
-      </w:r>
-      <w:proofErr w:type="spellStart"/>
-      <w:proofErr w:type="gramStart"/>
-      <w:r>
-        <w:t>SpringApplication.run</w:t>
-      </w:r>
-      <w:proofErr w:type="spellEnd"/>
-      <w:r>
-        <w:t>(</w:t>
-      </w:r>
-      <w:proofErr w:type="spellStart"/>
-      <w:proofErr w:type="gramEnd"/>
-      <w:r>
-        <w:t>JeepSales.class</w:t>
-      </w:r>
-      <w:proofErr w:type="spellEnd"/>
-      <w:r>
-        <w:t xml:space="preserve">, </w:t>
-      </w:r>
-      <w:proofErr w:type="spellStart"/>
-      <w:r>
-        <w:t>args</w:t>
-      </w:r>
-      <w:proofErr w:type="spellEnd"/>
-      <w:r>
-        <w:t>);</w:t>
+        <w:t xml:space="preserve">    SpringApplication.run(JeepSales.class, args);</w:t>
       </w:r>
     </w:p>
     <w:p>
@@ -2908,16 +2699,11 @@
       <w:r>
         <w:t xml:space="preserve">Using </w:t>
       </w:r>
-      <w:proofErr w:type="spellStart"/>
       <w:r>
         <w:t>D</w:t>
       </w:r>
       <w:r>
-        <w:t>Beaver</w:t>
-      </w:r>
-      <w:proofErr w:type="spellEnd"/>
-      <w:r>
-        <w:t>, or the MySQL client of choice, load the supplied .sql files (</w:t>
+        <w:t>Beaver, or the MySQL client of choice, load the supplied .sql files (</w:t>
       </w:r>
       <w:r>
         <w:rPr>
@@ -2941,23 +2727,13 @@
       <w:r>
         <w:t xml:space="preserve">) into the MySQL database to create the tables and populate them with data. These files are found in the project folder </w:t>
       </w:r>
-      <w:proofErr w:type="spellStart"/>
       <w:r>
         <w:rPr>
           <w:rFonts w:ascii="Consolas" w:eastAsia="Consolas" w:hAnsi="Consolas" w:cs="Consolas"/>
           <w:sz w:val="20"/>
           <w:szCs w:val="20"/>
         </w:rPr>
-        <w:t>src</w:t>
-      </w:r>
-      <w:proofErr w:type="spellEnd"/>
-      <w:r>
-        <w:rPr>
-          <w:rFonts w:ascii="Consolas" w:eastAsia="Consolas" w:hAnsi="Consolas" w:cs="Consolas"/>
-          <w:sz w:val="20"/>
-          <w:szCs w:val="20"/>
-        </w:rPr>
-        <w:t>/</w:t>
+        <w:t>src/</w:t>
       </w:r>
       <w:r>
         <w:rPr>
@@ -2991,32 +2767,33 @@
       <w:r>
         <w:t xml:space="preserve">Create a new package in </w:t>
       </w:r>
-      <w:proofErr w:type="spellStart"/>
       <w:r>
         <w:rPr>
           <w:rFonts w:ascii="Consolas" w:eastAsia="Consolas" w:hAnsi="Consolas" w:cs="Consolas"/>
           <w:sz w:val="20"/>
           <w:szCs w:val="20"/>
         </w:rPr>
-        <w:t>src</w:t>
-      </w:r>
-      <w:proofErr w:type="spellEnd"/>
+        <w:t>src/</w:t>
+      </w:r>
       <w:r>
         <w:rPr>
           <w:rFonts w:ascii="Consolas" w:eastAsia="Consolas" w:hAnsi="Consolas" w:cs="Consolas"/>
           <w:sz w:val="20"/>
           <w:szCs w:val="20"/>
-        </w:rPr>
-        <w:t>/</w:t>
+          <w:shd w:val="clear" w:color="auto" w:fill="FFFF00"/>
+        </w:rPr>
+        <w:t>test</w:t>
       </w:r>
       <w:r>
         <w:rPr>
           <w:rFonts w:ascii="Consolas" w:eastAsia="Consolas" w:hAnsi="Consolas" w:cs="Consolas"/>
           <w:sz w:val="20"/>
           <w:szCs w:val="20"/>
-          <w:shd w:val="clear" w:color="auto" w:fill="FFFF00"/>
-        </w:rPr>
-        <w:t>test</w:t>
+        </w:rPr>
+        <w:t>/java</w:t>
+      </w:r>
+      <w:r>
+        <w:t xml:space="preserve"> named </w:t>
       </w:r>
       <w:r>
         <w:rPr>
@@ -3024,44 +2801,19 @@
           <w:sz w:val="20"/>
           <w:szCs w:val="20"/>
         </w:rPr>
-        <w:t>/java</w:t>
-      </w:r>
-      <w:r>
-        <w:t xml:space="preserve"> named </w:t>
-      </w:r>
-      <w:proofErr w:type="spellStart"/>
-      <w:proofErr w:type="gramStart"/>
+        <w:t>com.promineotech.jeep.controller</w:t>
+      </w:r>
+      <w:r>
+        <w:t xml:space="preserve">. Create a Spring Boot integration test named </w:t>
+      </w:r>
       <w:r>
         <w:rPr>
           <w:rFonts w:ascii="Consolas" w:eastAsia="Consolas" w:hAnsi="Consolas" w:cs="Consolas"/>
           <w:sz w:val="20"/>
           <w:szCs w:val="20"/>
         </w:rPr>
-        <w:t>com.promineotech</w:t>
-      </w:r>
-      <w:proofErr w:type="gramEnd"/>
-      <w:r>
-        <w:rPr>
-          <w:rFonts w:ascii="Consolas" w:eastAsia="Consolas" w:hAnsi="Consolas" w:cs="Consolas"/>
-          <w:sz w:val="20"/>
-          <w:szCs w:val="20"/>
-        </w:rPr>
-        <w:t>.jeep.controller</w:t>
-      </w:r>
-      <w:proofErr w:type="spellEnd"/>
-      <w:r>
-        <w:t xml:space="preserve">. Create a Spring Boot integration test named </w:t>
-      </w:r>
-      <w:proofErr w:type="spellStart"/>
-      <w:r>
-        <w:rPr>
-          <w:rFonts w:ascii="Consolas" w:eastAsia="Consolas" w:hAnsi="Consolas" w:cs="Consolas"/>
-          <w:sz w:val="20"/>
-          <w:szCs w:val="20"/>
-        </w:rPr>
         <w:t>FetchJeepTest</w:t>
       </w:r>
-      <w:proofErr w:type="spellEnd"/>
       <w:r>
         <w:t xml:space="preserve"> using the techniques shown in the video.</w:t>
       </w:r>
@@ -3178,7 +2930,6 @@
       <w:r>
         <w:t xml:space="preserve">The video extended </w:t>
       </w:r>
-      <w:proofErr w:type="spellStart"/>
       <w:r>
         <w:rPr>
           <w:rFonts w:ascii="Consolas" w:eastAsia="Consolas" w:hAnsi="Consolas" w:cs="Consolas"/>
@@ -3187,11 +2938,9 @@
         </w:rPr>
         <w:t>FetchJeepTestSupport</w:t>
       </w:r>
-      <w:proofErr w:type="spellEnd"/>
       <w:r>
         <w:t xml:space="preserve">, but you don't need to do that for the homework. Just put everything in </w:t>
       </w:r>
-      <w:proofErr w:type="spellStart"/>
       <w:r>
         <w:rPr>
           <w:rFonts w:ascii="Consolas" w:eastAsia="Consolas" w:hAnsi="Consolas" w:cs="Consolas"/>
@@ -3200,7 +2949,6 @@
         </w:rPr>
         <w:t>FetchJeepTest</w:t>
       </w:r>
-      <w:proofErr w:type="spellEnd"/>
       <w:r>
         <w:t>. It should look like this:</w:t>
       </w:r>
@@ -3211,23 +2959,7 @@
         <w:ind w:left="720"/>
       </w:pPr>
       <w:r>
-        <w:t>@</w:t>
-      </w:r>
-      <w:proofErr w:type="gramStart"/>
-      <w:r>
-        <w:t>SpringBootTest(</w:t>
-      </w:r>
-      <w:proofErr w:type="gramEnd"/>
-      <w:r>
-        <w:t xml:space="preserve">webEnvironment = </w:t>
-      </w:r>
-      <w:proofErr w:type="spellStart"/>
-      <w:r>
-        <w:t>WebEnvironment.RANDOM_PORT</w:t>
-      </w:r>
-      <w:proofErr w:type="spellEnd"/>
-      <w:r>
-        <w:t>)</w:t>
+        <w:t>@SpringBootTest(webEnvironment = WebEnvironment.RANDOM_PORT)</w:t>
       </w:r>
     </w:p>
     <w:p>
@@ -3245,15 +2977,7 @@
         <w:ind w:left="720"/>
       </w:pPr>
       <w:r>
-        <w:t>@</w:t>
-      </w:r>
-      <w:proofErr w:type="gramStart"/>
-      <w:r>
-        <w:t>Sql(</w:t>
-      </w:r>
-      <w:proofErr w:type="gramEnd"/>
-      <w:r>
-        <w:t>scripts = {</w:t>
+        <w:t>@Sql(scripts = {</w:t>
       </w:r>
     </w:p>
     <w:p>
@@ -3262,20 +2986,7 @@
         <w:ind w:left="720"/>
       </w:pPr>
       <w:r>
-        <w:t xml:space="preserve">    "</w:t>
-      </w:r>
-      <w:proofErr w:type="spellStart"/>
-      <w:proofErr w:type="gramStart"/>
-      <w:r>
-        <w:t>classpath:flyway</w:t>
-      </w:r>
-      <w:proofErr w:type="spellEnd"/>
-      <w:r>
-        <w:t>/migrations/V1.0__Jeep_Schema.sql</w:t>
-      </w:r>
-      <w:proofErr w:type="gramEnd"/>
-      <w:r>
-        <w:t>",</w:t>
+        <w:t xml:space="preserve">    "classpath:flyway/migrations/V1.0__Jeep_Schema.sql",</w:t>
       </w:r>
     </w:p>
     <w:p>
@@ -3284,20 +2995,7 @@
         <w:ind w:left="720"/>
       </w:pPr>
       <w:r>
-        <w:t xml:space="preserve">    "</w:t>
-      </w:r>
-      <w:proofErr w:type="spellStart"/>
-      <w:proofErr w:type="gramStart"/>
-      <w:r>
-        <w:t>classpath:flyway</w:t>
-      </w:r>
-      <w:proofErr w:type="spellEnd"/>
-      <w:r>
-        <w:t>/migrations/V1.1__Jeep_Data.sql</w:t>
-      </w:r>
-      <w:proofErr w:type="gramEnd"/>
-      <w:r>
-        <w:t xml:space="preserve">"}, </w:t>
+        <w:t xml:space="preserve">    "classpath:flyway/migrations/V1.1__Jeep_Data.sql"}, </w:t>
       </w:r>
     </w:p>
     <w:p>
@@ -3306,15 +3004,7 @@
         <w:ind w:left="720"/>
       </w:pPr>
       <w:r>
-        <w:t xml:space="preserve">    config = @</w:t>
-      </w:r>
-      <w:proofErr w:type="gramStart"/>
-      <w:r>
-        <w:t>SqlConfig(</w:t>
-      </w:r>
-      <w:proofErr w:type="gramEnd"/>
-      <w:r>
-        <w:t>encoding = "utf-8"))</w:t>
+        <w:t xml:space="preserve">    config = @SqlConfig(encoding = "utf-8"))</w:t>
       </w:r>
     </w:p>
     <w:p>
@@ -3323,15 +3013,7 @@
         <w:ind w:left="720"/>
       </w:pPr>
       <w:r>
-        <w:t xml:space="preserve">class </w:t>
-      </w:r>
-      <w:proofErr w:type="spellStart"/>
-      <w:r>
-        <w:t>FetchJeepTest</w:t>
-      </w:r>
-      <w:proofErr w:type="spellEnd"/>
-      <w:r>
-        <w:t xml:space="preserve"> {</w:t>
+        <w:t>class FetchJeepTest {</w:t>
       </w:r>
     </w:p>
     <w:p>
@@ -3354,7 +3036,6 @@
       <w:r>
         <w:t xml:space="preserve">Create a test method in </w:t>
       </w:r>
-      <w:proofErr w:type="spellStart"/>
       <w:r>
         <w:rPr>
           <w:rFonts w:ascii="Consolas" w:eastAsia="Consolas" w:hAnsi="Consolas" w:cs="Consolas"/>
@@ -3363,7 +3044,6 @@
         </w:rPr>
         <w:t>FetchJeepTest</w:t>
       </w:r>
-      <w:proofErr w:type="spellEnd"/>
       <w:r>
         <w:t>. The method must have the following method signature:</w:t>
       </w:r>
@@ -3374,20 +3054,7 @@
         <w:ind w:left="720"/>
       </w:pPr>
       <w:r>
-        <w:t xml:space="preserve">void </w:t>
-      </w:r>
-      <w:proofErr w:type="spellStart"/>
-      <w:proofErr w:type="gramStart"/>
-      <w:r>
-        <w:t>testThatJeepsAreReturnedWhenAValidModelAndTrimAreSupplied</w:t>
-      </w:r>
-      <w:proofErr w:type="spellEnd"/>
-      <w:r>
-        <w:t>(</w:t>
-      </w:r>
-      <w:proofErr w:type="gramEnd"/>
-      <w:r>
-        <w:t>)</w:t>
+        <w:t>void testThatJeepsAreReturnedWhenAValidModelAndTrimAreSupplied()</w:t>
       </w:r>
     </w:p>
     <w:p>
@@ -3401,7 +3068,6 @@
       <w:r>
         <w:t xml:space="preserve">Inject a </w:t>
       </w:r>
-      <w:proofErr w:type="spellStart"/>
       <w:r>
         <w:rPr>
           <w:rFonts w:ascii="Consolas" w:eastAsia="Consolas" w:hAnsi="Consolas" w:cs="Consolas"/>
@@ -3410,11 +3076,9 @@
         </w:rPr>
         <w:t>TestRestTemplate</w:t>
       </w:r>
-      <w:proofErr w:type="spellEnd"/>
       <w:r>
         <w:t xml:space="preserve"> in the test class. Name the variable </w:t>
       </w:r>
-      <w:proofErr w:type="spellStart"/>
       <w:r>
         <w:rPr>
           <w:rFonts w:ascii="Consolas" w:eastAsia="Consolas" w:hAnsi="Consolas" w:cs="Consolas"/>
@@ -3423,7 +3087,6 @@
         </w:rPr>
         <w:t>restTemplate</w:t>
       </w:r>
-      <w:proofErr w:type="spellEnd"/>
       <w:r>
         <w:t xml:space="preserve">. Inject the port used in the test using the </w:t>
       </w:r>
@@ -3438,7 +3101,6 @@
       <w:r>
         <w:t xml:space="preserve"> annotation. Name the variable </w:t>
       </w:r>
-      <w:proofErr w:type="spellStart"/>
       <w:r>
         <w:rPr>
           <w:rFonts w:ascii="Consolas" w:eastAsia="Consolas" w:hAnsi="Consolas" w:cs="Consolas"/>
@@ -3447,7 +3109,6 @@
         </w:rPr>
         <w:t>serverPort</w:t>
       </w:r>
-      <w:proofErr w:type="spellEnd"/>
       <w:r>
         <w:t>. The variables and annotations should look like this:</w:t>
       </w:r>
@@ -3468,23 +3129,7 @@
       </w:pPr>
       <w:r>
         <w:lastRenderedPageBreak/>
-        <w:t xml:space="preserve">  private </w:t>
-      </w:r>
-      <w:proofErr w:type="spellStart"/>
-      <w:r>
-        <w:t>TestRestTemplate</w:t>
-      </w:r>
-      <w:proofErr w:type="spellEnd"/>
-      <w:r>
-        <w:t xml:space="preserve"> </w:t>
-      </w:r>
-      <w:proofErr w:type="spellStart"/>
-      <w:r>
-        <w:t>restTemplate</w:t>
-      </w:r>
-      <w:proofErr w:type="spellEnd"/>
-      <w:r>
-        <w:t>;</w:t>
+        <w:t xml:space="preserve">  private TestRestTemplate restTemplate;</w:t>
       </w:r>
     </w:p>
     <w:p>
@@ -3511,15 +3156,7 @@
         <w:ind w:left="720"/>
       </w:pPr>
       <w:r>
-        <w:t xml:space="preserve">  private int </w:t>
-      </w:r>
-      <w:proofErr w:type="spellStart"/>
-      <w:r>
-        <w:t>serverPort</w:t>
-      </w:r>
-      <w:proofErr w:type="spellEnd"/>
-      <w:r>
-        <w:t>;</w:t>
+        <w:t xml:space="preserve">  private int serverPort;</w:t>
       </w:r>
     </w:p>
     <w:p>
@@ -3533,32 +3170,33 @@
       <w:r>
         <w:t xml:space="preserve">Create a new package in </w:t>
       </w:r>
-      <w:proofErr w:type="spellStart"/>
       <w:r>
         <w:rPr>
           <w:rFonts w:ascii="Consolas" w:eastAsia="Consolas" w:hAnsi="Consolas" w:cs="Consolas"/>
           <w:sz w:val="20"/>
           <w:szCs w:val="20"/>
         </w:rPr>
-        <w:t>src</w:t>
-      </w:r>
-      <w:proofErr w:type="spellEnd"/>
+        <w:t>src/</w:t>
+      </w:r>
       <w:r>
         <w:rPr>
           <w:rFonts w:ascii="Consolas" w:eastAsia="Consolas" w:hAnsi="Consolas" w:cs="Consolas"/>
           <w:sz w:val="20"/>
           <w:szCs w:val="20"/>
-        </w:rPr>
-        <w:t>/</w:t>
+          <w:shd w:val="clear" w:color="auto" w:fill="FFFF00"/>
+        </w:rPr>
+        <w:t>main</w:t>
       </w:r>
       <w:r>
         <w:rPr>
           <w:rFonts w:ascii="Consolas" w:eastAsia="Consolas" w:hAnsi="Consolas" w:cs="Consolas"/>
           <w:sz w:val="20"/>
           <w:szCs w:val="20"/>
-          <w:shd w:val="clear" w:color="auto" w:fill="FFFF00"/>
-        </w:rPr>
-        <w:t>main</w:t>
+        </w:rPr>
+        <w:t>/java</w:t>
+      </w:r>
+      <w:r>
+        <w:t xml:space="preserve"> named </w:t>
       </w:r>
       <w:r>
         <w:rPr>
@@ -3566,101 +3204,40 @@
           <w:sz w:val="20"/>
           <w:szCs w:val="20"/>
         </w:rPr>
-        <w:t>/java</w:t>
-      </w:r>
-      <w:r>
-        <w:t xml:space="preserve"> named </w:t>
-      </w:r>
-      <w:proofErr w:type="spellStart"/>
-      <w:proofErr w:type="gramStart"/>
+        <w:t>com.promineotech.jeep.entity</w:t>
+      </w:r>
+      <w:r>
+        <w:t xml:space="preserve">.  In that package, create an enum named </w:t>
+      </w:r>
       <w:r>
         <w:rPr>
           <w:rFonts w:ascii="Consolas" w:eastAsia="Consolas" w:hAnsi="Consolas" w:cs="Consolas"/>
           <w:sz w:val="20"/>
           <w:szCs w:val="20"/>
         </w:rPr>
-        <w:t>com.promineotech</w:t>
-      </w:r>
-      <w:proofErr w:type="gramEnd"/>
+        <w:t>JeepModel</w:t>
+      </w:r>
+      <w:r>
+        <w:t xml:space="preserve">. Add all the jeep models from the </w:t>
+      </w:r>
       <w:r>
         <w:rPr>
           <w:rFonts w:ascii="Consolas" w:eastAsia="Consolas" w:hAnsi="Consolas" w:cs="Consolas"/>
           <w:sz w:val="20"/>
           <w:szCs w:val="20"/>
         </w:rPr>
-        <w:t>.jeep.entity</w:t>
-      </w:r>
-      <w:proofErr w:type="spellEnd"/>
-      <w:r>
-        <w:t xml:space="preserve">.  In that package, create an </w:t>
-      </w:r>
-      <w:proofErr w:type="spellStart"/>
-      <w:r>
-        <w:t>enum</w:t>
-      </w:r>
-      <w:proofErr w:type="spellEnd"/>
-      <w:r>
-        <w:t xml:space="preserve"> named </w:t>
-      </w:r>
-      <w:proofErr w:type="spellStart"/>
+        <w:t>model_id</w:t>
+      </w:r>
+      <w:r>
+        <w:t xml:space="preserve"> column in the models table in the database. You can use this query in dBeaver: </w:t>
+      </w:r>
       <w:r>
         <w:rPr>
           <w:rFonts w:ascii="Consolas" w:eastAsia="Consolas" w:hAnsi="Consolas" w:cs="Consolas"/>
           <w:sz w:val="20"/>
           <w:szCs w:val="20"/>
         </w:rPr>
-        <w:t>JeepModel</w:t>
-      </w:r>
-      <w:proofErr w:type="spellEnd"/>
-      <w:r>
-        <w:t xml:space="preserve">. Add all the jeep models from the </w:t>
-      </w:r>
-      <w:proofErr w:type="spellStart"/>
-      <w:r>
-        <w:rPr>
-          <w:rFonts w:ascii="Consolas" w:eastAsia="Consolas" w:hAnsi="Consolas" w:cs="Consolas"/>
-          <w:sz w:val="20"/>
-          <w:szCs w:val="20"/>
-        </w:rPr>
-        <w:t>model_id</w:t>
-      </w:r>
-      <w:proofErr w:type="spellEnd"/>
-      <w:r>
-        <w:t xml:space="preserve"> column in the models table in the database. You can use this query in </w:t>
-      </w:r>
-      <w:proofErr w:type="spellStart"/>
-      <w:r>
-        <w:t>dBeaver</w:t>
-      </w:r>
-      <w:proofErr w:type="spellEnd"/>
-      <w:r>
-        <w:t xml:space="preserve">: </w:t>
-      </w:r>
-      <w:r>
-        <w:rPr>
-          <w:rFonts w:ascii="Consolas" w:eastAsia="Consolas" w:hAnsi="Consolas" w:cs="Consolas"/>
-          <w:sz w:val="20"/>
-          <w:szCs w:val="20"/>
-        </w:rPr>
-        <w:t xml:space="preserve">SELECT DISTINCT </w:t>
-      </w:r>
-      <w:proofErr w:type="spellStart"/>
-      <w:r>
-        <w:rPr>
-          <w:rFonts w:ascii="Consolas" w:eastAsia="Consolas" w:hAnsi="Consolas" w:cs="Consolas"/>
-          <w:sz w:val="20"/>
-          <w:szCs w:val="20"/>
-        </w:rPr>
-        <w:t>model_id</w:t>
-      </w:r>
-      <w:proofErr w:type="spellEnd"/>
-      <w:r>
-        <w:rPr>
-          <w:rFonts w:ascii="Consolas" w:eastAsia="Consolas" w:hAnsi="Consolas" w:cs="Consolas"/>
-          <w:sz w:val="20"/>
-          <w:szCs w:val="20"/>
-        </w:rPr>
-        <w:t xml:space="preserve"> FROM models</w:t>
+        <w:t>SELECT DISTINCT model_id FROM models</w:t>
       </w:r>
       <w:r>
         <w:t>.</w:t>
@@ -3688,28 +3265,27 @@
       <w:r>
         <w:t xml:space="preserve"> class in the </w:t>
       </w:r>
-      <w:proofErr w:type="spellStart"/>
-      <w:proofErr w:type="gramStart"/>
       <w:r>
         <w:rPr>
           <w:rFonts w:ascii="Consolas" w:eastAsia="Consolas" w:hAnsi="Consolas" w:cs="Consolas"/>
           <w:sz w:val="20"/>
           <w:szCs w:val="20"/>
         </w:rPr>
-        <w:t>com.promineotech</w:t>
-      </w:r>
-      <w:proofErr w:type="gramEnd"/>
+        <w:t>com.promineotech.jeep.entity</w:t>
+      </w:r>
+      <w:r>
+        <w:t xml:space="preserve"> package. Add the columns from the models table into this class as instance variables. Annotate the class with the Lombok annotations </w:t>
+      </w:r>
       <w:r>
         <w:rPr>
           <w:rFonts w:ascii="Consolas" w:eastAsia="Consolas" w:hAnsi="Consolas" w:cs="Consolas"/>
           <w:sz w:val="20"/>
           <w:szCs w:val="20"/>
         </w:rPr>
-        <w:t>.jeep.entity</w:t>
-      </w:r>
-      <w:proofErr w:type="spellEnd"/>
-      <w:r>
-        <w:t xml:space="preserve"> package. Add the columns from the models table into this class as instance variables. Annotate the class with the Lombok annotations </w:t>
+        <w:t>@Data</w:t>
+      </w:r>
+      <w:r>
+        <w:t xml:space="preserve">, </w:t>
       </w:r>
       <w:r>
         <w:rPr>
@@ -3717,10 +3293,10 @@
           <w:sz w:val="20"/>
           <w:szCs w:val="20"/>
         </w:rPr>
-        <w:t>@Data</w:t>
-      </w:r>
-      <w:r>
-        <w:t xml:space="preserve">, </w:t>
+        <w:t>@Builder</w:t>
+      </w:r>
+      <w:r>
+        <w:t xml:space="preserve"> (and optionally both </w:t>
       </w:r>
       <w:r>
         <w:rPr>
@@ -3728,10 +3304,10 @@
           <w:sz w:val="20"/>
           <w:szCs w:val="20"/>
         </w:rPr>
-        <w:t>@Builder</w:t>
-      </w:r>
-      <w:r>
-        <w:t xml:space="preserve"> (and optionally both </w:t>
+        <w:t>@NoArgsConstructor</w:t>
+      </w:r>
+      <w:r>
+        <w:t xml:space="preserve"> and </w:t>
       </w:r>
       <w:r>
         <w:rPr>
@@ -3739,7 +3315,29 @@
           <w:sz w:val="20"/>
           <w:szCs w:val="20"/>
         </w:rPr>
-        <w:t>@NoArgsConstructor</w:t>
+        <w:t>@AllArgsConstructor</w:t>
+      </w:r>
+      <w:r>
+        <w:t xml:space="preserve">). Note that </w:t>
+      </w:r>
+      <w:r>
+        <w:rPr>
+          <w:rFonts w:ascii="Consolas" w:eastAsia="Consolas" w:hAnsi="Consolas" w:cs="Consolas"/>
+          <w:sz w:val="20"/>
+          <w:szCs w:val="20"/>
+        </w:rPr>
+        <w:t>modelId</w:t>
+      </w:r>
+      <w:r>
+        <w:t xml:space="preserve"> should be of type </w:t>
+      </w:r>
+      <w:r>
+        <w:rPr>
+          <w:rFonts w:ascii="Consolas" w:eastAsia="Consolas" w:hAnsi="Consolas" w:cs="Consolas"/>
+          <w:sz w:val="20"/>
+          <w:szCs w:val="20"/>
+        </w:rPr>
+        <w:t>JeepModel</w:t>
       </w:r>
       <w:r>
         <w:t xml:space="preserve"> and </w:t>
@@ -3750,60 +3348,19 @@
           <w:sz w:val="20"/>
           <w:szCs w:val="20"/>
         </w:rPr>
-        <w:t>@AllArgsConstructor</w:t>
-      </w:r>
-      <w:r>
-        <w:t xml:space="preserve">). Note that </w:t>
-      </w:r>
-      <w:proofErr w:type="spellStart"/>
+        <w:t>basePrice</w:t>
+      </w:r>
+      <w:r>
+        <w:t xml:space="preserve"> should be of type </w:t>
+      </w:r>
       <w:r>
         <w:rPr>
           <w:rFonts w:ascii="Consolas" w:eastAsia="Consolas" w:hAnsi="Consolas" w:cs="Consolas"/>
           <w:sz w:val="20"/>
           <w:szCs w:val="20"/>
         </w:rPr>
-        <w:t>modelId</w:t>
-      </w:r>
-      <w:proofErr w:type="spellEnd"/>
-      <w:r>
-        <w:t xml:space="preserve"> should be of type </w:t>
-      </w:r>
-      <w:proofErr w:type="spellStart"/>
-      <w:r>
-        <w:rPr>
-          <w:rFonts w:ascii="Consolas" w:eastAsia="Consolas" w:hAnsi="Consolas" w:cs="Consolas"/>
-          <w:sz w:val="20"/>
-          <w:szCs w:val="20"/>
-        </w:rPr>
-        <w:t>JeepModel</w:t>
-      </w:r>
-      <w:proofErr w:type="spellEnd"/>
-      <w:r>
-        <w:t xml:space="preserve"> and </w:t>
-      </w:r>
-      <w:proofErr w:type="spellStart"/>
-      <w:r>
-        <w:rPr>
-          <w:rFonts w:ascii="Consolas" w:eastAsia="Consolas" w:hAnsi="Consolas" w:cs="Consolas"/>
-          <w:sz w:val="20"/>
-          <w:szCs w:val="20"/>
-        </w:rPr>
-        <w:t>basePrice</w:t>
-      </w:r>
-      <w:proofErr w:type="spellEnd"/>
-      <w:r>
-        <w:t xml:space="preserve"> should be of type </w:t>
-      </w:r>
-      <w:proofErr w:type="spellStart"/>
-      <w:r>
-        <w:rPr>
-          <w:rFonts w:ascii="Consolas" w:eastAsia="Consolas" w:hAnsi="Consolas" w:cs="Consolas"/>
-          <w:sz w:val="20"/>
-          <w:szCs w:val="20"/>
-        </w:rPr>
         <w:t>BigDecimal</w:t>
       </w:r>
-      <w:proofErr w:type="spellEnd"/>
       <w:r>
         <w:t>. The class should look like this (remember to add the appropriate import statements):</w:t>
       </w:r>
@@ -3859,15 +3416,7 @@
         <w:ind w:left="360"/>
       </w:pPr>
       <w:r>
-        <w:t xml:space="preserve">  private Long </w:t>
-      </w:r>
-      <w:proofErr w:type="spellStart"/>
-      <w:r>
-        <w:t>modelPK</w:t>
-      </w:r>
-      <w:proofErr w:type="spellEnd"/>
-      <w:r>
-        <w:t>;</w:t>
+        <w:t xml:space="preserve">  private Long modelPK;</w:t>
       </w:r>
     </w:p>
     <w:p>
@@ -3876,23 +3425,7 @@
         <w:ind w:left="360"/>
       </w:pPr>
       <w:r>
-        <w:t xml:space="preserve">  private </w:t>
-      </w:r>
-      <w:proofErr w:type="spellStart"/>
-      <w:r>
-        <w:t>JeepModel</w:t>
-      </w:r>
-      <w:proofErr w:type="spellEnd"/>
-      <w:r>
-        <w:t xml:space="preserve"> </w:t>
-      </w:r>
-      <w:proofErr w:type="spellStart"/>
-      <w:r>
-        <w:t>modelId</w:t>
-      </w:r>
-      <w:proofErr w:type="spellEnd"/>
-      <w:r>
-        <w:t>;</w:t>
+        <w:t xml:space="preserve">  private JeepModel modelId;</w:t>
       </w:r>
     </w:p>
     <w:p>
@@ -3901,15 +3434,7 @@
         <w:ind w:left="360"/>
       </w:pPr>
       <w:r>
-        <w:t xml:space="preserve">  private String </w:t>
-      </w:r>
-      <w:proofErr w:type="spellStart"/>
-      <w:r>
-        <w:t>trimLevel</w:t>
-      </w:r>
-      <w:proofErr w:type="spellEnd"/>
-      <w:r>
-        <w:t>;</w:t>
+        <w:t xml:space="preserve">  private String trimLevel;</w:t>
       </w:r>
     </w:p>
     <w:p>
@@ -3918,15 +3443,7 @@
         <w:ind w:left="360"/>
       </w:pPr>
       <w:r>
-        <w:t xml:space="preserve">  private int </w:t>
-      </w:r>
-      <w:proofErr w:type="spellStart"/>
-      <w:r>
-        <w:t>numDoors</w:t>
-      </w:r>
-      <w:proofErr w:type="spellEnd"/>
-      <w:r>
-        <w:t>;</w:t>
+        <w:t xml:space="preserve">  private int numDoors;</w:t>
       </w:r>
     </w:p>
     <w:p>
@@ -3935,15 +3452,7 @@
         <w:ind w:left="360"/>
       </w:pPr>
       <w:r>
-        <w:t xml:space="preserve">  private int </w:t>
-      </w:r>
-      <w:proofErr w:type="spellStart"/>
-      <w:r>
-        <w:t>wheelSize</w:t>
-      </w:r>
-      <w:proofErr w:type="spellEnd"/>
-      <w:r>
-        <w:t>;</w:t>
+        <w:t xml:space="preserve">  private int wheelSize;</w:t>
       </w:r>
     </w:p>
     <w:p>
@@ -3952,23 +3461,7 @@
         <w:ind w:left="360"/>
       </w:pPr>
       <w:r>
-        <w:t xml:space="preserve">  private </w:t>
-      </w:r>
-      <w:proofErr w:type="spellStart"/>
-      <w:r>
-        <w:t>BigDecimal</w:t>
-      </w:r>
-      <w:proofErr w:type="spellEnd"/>
-      <w:r>
-        <w:t xml:space="preserve"> </w:t>
-      </w:r>
-      <w:proofErr w:type="spellStart"/>
-      <w:r>
-        <w:t>basePrice</w:t>
-      </w:r>
-      <w:proofErr w:type="spellEnd"/>
-      <w:r>
-        <w:t>;</w:t>
+        <w:t xml:space="preserve">  private BigDecimal basePrice;</w:t>
       </w:r>
     </w:p>
     <w:p>
@@ -3991,58 +3484,30 @@
       <w:r>
         <w:t xml:space="preserve">In the supplied resources, copy all files in the Entities folder to the </w:t>
       </w:r>
-      <w:proofErr w:type="spellStart"/>
       <w:r>
         <w:rPr>
           <w:rFonts w:ascii="Consolas" w:eastAsia="Consolas" w:hAnsi="Consolas" w:cs="Consolas"/>
           <w:sz w:val="20"/>
           <w:szCs w:val="20"/>
         </w:rPr>
-        <w:t>src</w:t>
-      </w:r>
-      <w:proofErr w:type="spellEnd"/>
+        <w:t>src/</w:t>
+      </w:r>
       <w:r>
         <w:rPr>
           <w:rFonts w:ascii="Consolas" w:eastAsia="Consolas" w:hAnsi="Consolas" w:cs="Consolas"/>
           <w:sz w:val="20"/>
           <w:szCs w:val="20"/>
-        </w:rPr>
-        <w:t>/</w:t>
+          <w:shd w:val="clear" w:color="auto" w:fill="FFFF00"/>
+        </w:rPr>
+        <w:t>main</w:t>
       </w:r>
       <w:r>
         <w:rPr>
           <w:rFonts w:ascii="Consolas" w:eastAsia="Consolas" w:hAnsi="Consolas" w:cs="Consolas"/>
           <w:sz w:val="20"/>
           <w:szCs w:val="20"/>
-          <w:shd w:val="clear" w:color="auto" w:fill="FFFF00"/>
-        </w:rPr>
-        <w:t>main</w:t>
-      </w:r>
-      <w:r>
-        <w:rPr>
-          <w:rFonts w:ascii="Consolas" w:eastAsia="Consolas" w:hAnsi="Consolas" w:cs="Consolas"/>
-          <w:sz w:val="20"/>
-          <w:szCs w:val="20"/>
-        </w:rPr>
-        <w:t>/java/com/–</w:t>
-      </w:r>
-      <w:proofErr w:type="spellStart"/>
-      <w:r>
-        <w:rPr>
-          <w:rFonts w:ascii="Consolas" w:eastAsia="Consolas" w:hAnsi="Consolas" w:cs="Consolas"/>
-          <w:sz w:val="20"/>
-          <w:szCs w:val="20"/>
-        </w:rPr>
-        <w:t>promineotech</w:t>
-      </w:r>
-      <w:proofErr w:type="spellEnd"/>
-      <w:r>
-        <w:rPr>
-          <w:rFonts w:ascii="Consolas" w:eastAsia="Consolas" w:hAnsi="Consolas" w:cs="Consolas"/>
-          <w:sz w:val="20"/>
-          <w:szCs w:val="20"/>
-        </w:rPr>
-        <w:t>/jeep/entity</w:t>
+        </w:rPr>
+        <w:t>/java/com/–promineotech/jeep/entity</w:t>
       </w:r>
       <w:r>
         <w:t xml:space="preserve"> folder. </w:t>
@@ -4109,23 +3574,7 @@
       </w:pPr>
       <w:r>
         <w:lastRenderedPageBreak/>
-        <w:t xml:space="preserve">Back in the test method that you were writing, create local variables for </w:t>
-      </w:r>
-      <w:proofErr w:type="spellStart"/>
-      <w:r>
-        <w:t>JeepModel</w:t>
-      </w:r>
-      <w:proofErr w:type="spellEnd"/>
-      <w:r>
-        <w:t xml:space="preserve">, trim, and </w:t>
-      </w:r>
-      <w:proofErr w:type="spellStart"/>
-      <w:r>
-        <w:t>uri</w:t>
-      </w:r>
-      <w:proofErr w:type="spellEnd"/>
-      <w:r>
-        <w:t>. Set them appropriately like this:</w:t>
+        <w:t>Back in the test method that you were writing, create local variables for JeepModel, trim, and uri. Set them appropriately like this:</w:t>
       </w:r>
     </w:p>
     <w:tbl>
@@ -4288,7 +3737,6 @@
               <w:pStyle w:val="Mono"/>
               <w:spacing w:before="120" w:after="120"/>
             </w:pPr>
-            <w:proofErr w:type="spellStart"/>
             <w:r>
               <w:rPr>
                 <w:b/>
@@ -4296,7 +3744,6 @@
               </w:rPr>
               <w:t>JeepModel</w:t>
             </w:r>
-            <w:proofErr w:type="spellEnd"/>
           </w:p>
         </w:tc>
         <w:tc>
@@ -4348,11 +3795,9 @@
               <w:pStyle w:val="Mono"/>
               <w:spacing w:before="120" w:after="120"/>
             </w:pPr>
-            <w:proofErr w:type="spellStart"/>
             <w:r>
               <w:t>JeepModel.WRANGLER</w:t>
             </w:r>
-            <w:proofErr w:type="spellEnd"/>
           </w:p>
         </w:tc>
       </w:tr>
@@ -4503,11 +3948,9 @@
               <w:pStyle w:val="Mono"/>
               <w:spacing w:before="120" w:after="120"/>
             </w:pPr>
-            <w:proofErr w:type="spellStart"/>
             <w:r>
               <w:t>uri</w:t>
             </w:r>
-            <w:proofErr w:type="spellEnd"/>
           </w:p>
         </w:tc>
         <w:tc>
@@ -4532,37 +3975,8 @@
               <w:pStyle w:val="Mono"/>
               <w:spacing w:before="120" w:after="120"/>
             </w:pPr>
-            <w:proofErr w:type="spellStart"/>
             <w:r>
-              <w:t>String.format</w:t>
-            </w:r>
-            <w:proofErr w:type="spellEnd"/>
-            <w:r>
-              <w:t>("http://localhost:%d/</w:t>
-            </w:r>
-            <w:proofErr w:type="spellStart"/>
-            <w:r>
-              <w:t>jeeps?model</w:t>
-            </w:r>
-            <w:proofErr w:type="spellEnd"/>
-            <w:r>
-              <w:t>=%</w:t>
-            </w:r>
-            <w:proofErr w:type="spellStart"/>
-            <w:r>
-              <w:t>s&amp;trim</w:t>
-            </w:r>
-            <w:proofErr w:type="spellEnd"/>
-            <w:r>
-              <w:t xml:space="preserve">=%s", </w:t>
-            </w:r>
-            <w:proofErr w:type="spellStart"/>
-            <w:r>
-              <w:t>serverPort</w:t>
-            </w:r>
-            <w:proofErr w:type="spellEnd"/>
-            <w:r>
-              <w:t>, model, trim);</w:t>
+              <w:t>String.format("http://localhost:%d/jeeps?model=%s&amp;trim=%s", serverPort, model, trim);</w:t>
             </w:r>
           </w:p>
         </w:tc>
@@ -4588,15 +4002,7 @@
         </w:numPr>
       </w:pPr>
       <w:r>
-        <w:t xml:space="preserve">Send an HTTP request to the REST service that passes a </w:t>
-      </w:r>
-      <w:proofErr w:type="spellStart"/>
-      <w:r>
-        <w:t>JeepModel</w:t>
-      </w:r>
-      <w:proofErr w:type="spellEnd"/>
-      <w:r>
-        <w:t xml:space="preserve"> and trim level as URI parameters (as shown in the video). Use this method call:</w:t>
+        <w:t>Send an HTTP request to the REST service that passes a JeepModel and trim level as URI parameters (as shown in the video). Use this method call:</w:t>
       </w:r>
     </w:p>
     <w:p>
@@ -4604,53 +4010,8 @@
         <w:pStyle w:val="Mono"/>
         <w:ind w:left="1440" w:hanging="720"/>
       </w:pPr>
-      <w:proofErr w:type="spellStart"/>
-      <w:r>
-        <w:t>ResponseEntity</w:t>
-      </w:r>
-      <w:proofErr w:type="spellEnd"/>
-      <w:r>
-        <w:t xml:space="preserve">&lt;List&lt;Jeep&gt;&gt; response = </w:t>
-      </w:r>
-      <w:proofErr w:type="spellStart"/>
-      <w:r>
-        <w:t>restTemplate.exchange</w:t>
-      </w:r>
-      <w:proofErr w:type="spellEnd"/>
-      <w:r>
-        <w:t>(</w:t>
-      </w:r>
-      <w:proofErr w:type="spellStart"/>
-      <w:r>
-        <w:t>uri</w:t>
-      </w:r>
-      <w:proofErr w:type="spellEnd"/>
-      <w:r>
-        <w:t xml:space="preserve">, </w:t>
-      </w:r>
-      <w:proofErr w:type="spellStart"/>
-      <w:r>
-        <w:t>HttpMethod.GET</w:t>
-      </w:r>
-      <w:proofErr w:type="spellEnd"/>
-      <w:r>
-        <w:t xml:space="preserve">, null, new </w:t>
-      </w:r>
-      <w:proofErr w:type="spellStart"/>
-      <w:r>
-        <w:t>ParameterizedTypeReference</w:t>
-      </w:r>
-      <w:proofErr w:type="spellEnd"/>
-      <w:r>
-        <w:t>&lt;</w:t>
-      </w:r>
-      <w:proofErr w:type="gramStart"/>
-      <w:r>
-        <w:t>&gt;(</w:t>
-      </w:r>
-      <w:proofErr w:type="gramEnd"/>
-      <w:r>
-        <w:t>) {});</w:t>
+      <w:r>
+        <w:t>ResponseEntity&lt;List&lt;Jeep&gt;&gt; response = restTemplate.exchange(uri, HttpMethod.GET, null, new ParameterizedTypeReference&lt;&gt;() {});</w:t>
       </w:r>
     </w:p>
     <w:p>
@@ -4661,39 +4022,25 @@
       <w:r>
         <w:t xml:space="preserve">Make sure to use the import </w:t>
       </w:r>
-      <w:proofErr w:type="spellStart"/>
-      <w:proofErr w:type="gramStart"/>
       <w:r>
         <w:rPr>
           <w:rFonts w:ascii="Consolas" w:eastAsia="Consolas" w:hAnsi="Consolas" w:cs="Consolas"/>
           <w:sz w:val="20"/>
           <w:szCs w:val="20"/>
         </w:rPr>
-        <w:t>java.util</w:t>
-      </w:r>
-      <w:proofErr w:type="gramEnd"/>
+        <w:t>java.util.List</w:t>
+      </w:r>
+      <w:r>
+        <w:t xml:space="preserve"> and </w:t>
+      </w:r>
       <w:r>
         <w:rPr>
           <w:rFonts w:ascii="Consolas" w:eastAsia="Consolas" w:hAnsi="Consolas" w:cs="Consolas"/>
           <w:sz w:val="20"/>
           <w:szCs w:val="20"/>
         </w:rPr>
-        <w:t>.List</w:t>
-      </w:r>
-      <w:proofErr w:type="spellEnd"/>
-      <w:r>
-        <w:t xml:space="preserve"> and </w:t>
-      </w:r>
-      <w:proofErr w:type="spellStart"/>
-      <w:r>
-        <w:rPr>
-          <w:rFonts w:ascii="Consolas" w:eastAsia="Consolas" w:hAnsi="Consolas" w:cs="Consolas"/>
-          <w:sz w:val="20"/>
-          <w:szCs w:val="20"/>
-        </w:rPr>
         <w:t>org.springframework.http.HttpMethod</w:t>
       </w:r>
-      <w:proofErr w:type="spellEnd"/>
       <w:r>
         <w:t>.</w:t>
       </w:r>
@@ -4710,19 +4057,16 @@
         <w:t xml:space="preserve">Using </w:t>
       </w:r>
       <w:hyperlink r:id="rId13" w:history="1">
-        <w:proofErr w:type="spellStart"/>
         <w:r>
           <w:rPr>
             <w:rStyle w:val="Hyperlink0"/>
           </w:rPr>
           <w:t>AssertJ</w:t>
         </w:r>
-        <w:proofErr w:type="spellEnd"/>
       </w:hyperlink>
       <w:r>
         <w:t xml:space="preserve">, test that the response that comes back from the server is 200 (success) – or as is shown in the video: </w:t>
       </w:r>
-      <w:proofErr w:type="spellStart"/>
       <w:r>
         <w:rPr>
           <w:rFonts w:ascii="Consolas" w:eastAsia="Consolas" w:hAnsi="Consolas" w:cs="Consolas"/>
@@ -4731,7 +4075,6 @@
         </w:rPr>
         <w:t>HttpStatus.OK</w:t>
       </w:r>
-      <w:proofErr w:type="spellEnd"/>
       <w:r>
         <w:t>. The code should look like this:</w:t>
       </w:r>
@@ -4741,39 +4084,8 @@
         <w:pStyle w:val="Mono"/>
         <w:ind w:left="720"/>
       </w:pPr>
-      <w:proofErr w:type="spellStart"/>
-      <w:r>
-        <w:t>assertThat</w:t>
-      </w:r>
-      <w:proofErr w:type="spellEnd"/>
-      <w:r>
-        <w:t>(</w:t>
-      </w:r>
-      <w:proofErr w:type="spellStart"/>
-      <w:proofErr w:type="gramStart"/>
-      <w:r>
-        <w:t>response.getStatusCode</w:t>
-      </w:r>
-      <w:proofErr w:type="spellEnd"/>
-      <w:proofErr w:type="gramEnd"/>
-      <w:r>
-        <w:t>()).</w:t>
-      </w:r>
-      <w:proofErr w:type="spellStart"/>
-      <w:r>
-        <w:t>isEqualTo</w:t>
-      </w:r>
-      <w:proofErr w:type="spellEnd"/>
-      <w:r>
-        <w:t>(</w:t>
-      </w:r>
-      <w:proofErr w:type="spellStart"/>
-      <w:r>
-        <w:t>HttpStatus.OK</w:t>
-      </w:r>
-      <w:proofErr w:type="spellEnd"/>
-      <w:r>
-        <w:t>);</w:t>
+      <w:r>
+        <w:t>assertThat(response.getStatusCode()).isEqualTo(HttpStatus.OK);</w:t>
       </w:r>
     </w:p>
     <w:p>
@@ -4791,17 +4103,7 @@
         <w:ind w:left="720"/>
       </w:pPr>
       <w:r>
-        <w:t xml:space="preserve">import static </w:t>
-      </w:r>
-      <w:proofErr w:type="spellStart"/>
-      <w:proofErr w:type="gramStart"/>
-      <w:r>
-        <w:t>org.assertj.core.api.Assertions.assertThat</w:t>
-      </w:r>
-      <w:proofErr w:type="spellEnd"/>
-      <w:proofErr w:type="gramEnd"/>
-      <w:r>
-        <w:t>;</w:t>
+        <w:t>import static org.assertj.core.api.Assertions.assertThat;</w:t>
       </w:r>
     </w:p>
     <w:p>
@@ -4928,32 +4230,33 @@
       <w:r>
         <w:t xml:space="preserve">In </w:t>
       </w:r>
-      <w:proofErr w:type="spellStart"/>
       <w:r>
         <w:rPr>
           <w:rFonts w:ascii="Consolas" w:eastAsia="Consolas" w:hAnsi="Consolas" w:cs="Consolas"/>
           <w:sz w:val="20"/>
           <w:szCs w:val="20"/>
         </w:rPr>
-        <w:t>src</w:t>
-      </w:r>
-      <w:proofErr w:type="spellEnd"/>
+        <w:t>src/</w:t>
+      </w:r>
       <w:r>
         <w:rPr>
           <w:rFonts w:ascii="Consolas" w:eastAsia="Consolas" w:hAnsi="Consolas" w:cs="Consolas"/>
           <w:sz w:val="20"/>
           <w:szCs w:val="20"/>
-        </w:rPr>
-        <w:t>/</w:t>
+          <w:shd w:val="clear" w:color="auto" w:fill="FFFF00"/>
+        </w:rPr>
+        <w:t>main</w:t>
       </w:r>
       <w:r>
         <w:rPr>
           <w:rFonts w:ascii="Consolas" w:eastAsia="Consolas" w:hAnsi="Consolas" w:cs="Consolas"/>
           <w:sz w:val="20"/>
           <w:szCs w:val="20"/>
-          <w:shd w:val="clear" w:color="auto" w:fill="FFFF00"/>
-        </w:rPr>
-        <w:t>main</w:t>
+        </w:rPr>
+        <w:t>/java</w:t>
+      </w:r>
+      <w:r>
+        <w:t xml:space="preserve">, create a new package </w:t>
       </w:r>
       <w:r>
         <w:rPr>
@@ -4961,44 +4264,19 @@
           <w:sz w:val="20"/>
           <w:szCs w:val="20"/>
         </w:rPr>
-        <w:t>/java</w:t>
-      </w:r>
-      <w:r>
-        <w:t xml:space="preserve">, create a new package </w:t>
-      </w:r>
-      <w:proofErr w:type="spellStart"/>
-      <w:proofErr w:type="gramStart"/>
+        <w:t>com.promineotech.jeep.controller</w:t>
+      </w:r>
+      <w:r>
+        <w:t xml:space="preserve">. In this package, create an interface named </w:t>
+      </w:r>
       <w:r>
         <w:rPr>
           <w:rFonts w:ascii="Consolas" w:eastAsia="Consolas" w:hAnsi="Consolas" w:cs="Consolas"/>
           <w:sz w:val="20"/>
           <w:szCs w:val="20"/>
         </w:rPr>
-        <w:t>com.promineotech</w:t>
-      </w:r>
-      <w:proofErr w:type="gramEnd"/>
-      <w:r>
-        <w:rPr>
-          <w:rFonts w:ascii="Consolas" w:eastAsia="Consolas" w:hAnsi="Consolas" w:cs="Consolas"/>
-          <w:sz w:val="20"/>
-          <w:szCs w:val="20"/>
-        </w:rPr>
-        <w:t>.jeep.controller</w:t>
-      </w:r>
-      <w:proofErr w:type="spellEnd"/>
-      <w:r>
-        <w:t xml:space="preserve">. In this package, create an interface named </w:t>
-      </w:r>
-      <w:proofErr w:type="spellStart"/>
-      <w:r>
-        <w:rPr>
-          <w:rFonts w:ascii="Consolas" w:eastAsia="Consolas" w:hAnsi="Consolas" w:cs="Consolas"/>
-          <w:sz w:val="20"/>
-          <w:szCs w:val="20"/>
-        </w:rPr>
         <w:t>JeepSalesController</w:t>
       </w:r>
-      <w:proofErr w:type="spellEnd"/>
       <w:r>
         <w:t xml:space="preserve">. </w:t>
       </w:r>
@@ -5037,7 +4315,6 @@
       <w:r>
         <w:t xml:space="preserve">Add the </w:t>
       </w:r>
-      <w:proofErr w:type="spellStart"/>
       <w:r>
         <w:rPr>
           <w:rFonts w:ascii="Consolas" w:eastAsia="Consolas" w:hAnsi="Consolas" w:cs="Consolas"/>
@@ -5046,7 +4323,6 @@
         </w:rPr>
         <w:t>fetchJeeps</w:t>
       </w:r>
-      <w:proofErr w:type="spellEnd"/>
       <w:r>
         <w:t xml:space="preserve"> method in a controller interface with the following signature:</w:t>
       </w:r>
@@ -5057,25 +4333,7 @@
         <w:ind w:left="720"/>
       </w:pPr>
       <w:r>
-        <w:t xml:space="preserve">List&lt;Jeep&gt; </w:t>
-      </w:r>
-      <w:proofErr w:type="spellStart"/>
-      <w:proofErr w:type="gramStart"/>
-      <w:r>
-        <w:t>fetchJeeps</w:t>
-      </w:r>
-      <w:proofErr w:type="spellEnd"/>
-      <w:r>
-        <w:t>(</w:t>
-      </w:r>
-      <w:proofErr w:type="spellStart"/>
-      <w:proofErr w:type="gramEnd"/>
-      <w:r>
-        <w:t>JeepModel</w:t>
-      </w:r>
-      <w:proofErr w:type="spellEnd"/>
-      <w:r>
-        <w:t xml:space="preserve"> model, String trim);</w:t>
+        <w:t>List&lt;Jeep&gt; fetchJeeps(JeepModel model, String trim);</w:t>
       </w:r>
     </w:p>
     <w:p>
@@ -5098,26 +4356,14 @@
       <w:r>
         <w:t xml:space="preserve"> from </w:t>
       </w:r>
-      <w:proofErr w:type="spellStart"/>
-      <w:proofErr w:type="gramStart"/>
       <w:r>
         <w:rPr>
           <w:rFonts w:ascii="Consolas" w:eastAsia="Consolas" w:hAnsi="Consolas" w:cs="Consolas"/>
           <w:sz w:val="20"/>
           <w:szCs w:val="20"/>
         </w:rPr>
-        <w:t>java.util</w:t>
-      </w:r>
-      <w:proofErr w:type="gramEnd"/>
-      <w:r>
-        <w:rPr>
-          <w:rFonts w:ascii="Consolas" w:eastAsia="Consolas" w:hAnsi="Consolas" w:cs="Consolas"/>
-          <w:sz w:val="20"/>
-          <w:szCs w:val="20"/>
-        </w:rPr>
-        <w:t>.List</w:t>
-      </w:r>
-      <w:proofErr w:type="spellEnd"/>
+        <w:t>java.util.List</w:t>
+      </w:r>
       <w:r>
         <w:t>.</w:t>
       </w:r>
@@ -5131,15 +4377,7 @@
         </w:numPr>
       </w:pPr>
       <w:r>
-        <w:t xml:space="preserve">Add </w:t>
-      </w:r>
-      <w:proofErr w:type="spellStart"/>
-      <w:r>
-        <w:t>OpenAPI</w:t>
-      </w:r>
-      <w:proofErr w:type="spellEnd"/>
-      <w:r>
-        <w:t xml:space="preserve"> documentation to document the four possible outcomes: 200 (success), 400 (bad input), 404 (not found) and 500 (unplanned error) as shown in the video.</w:t>
+        <w:t>Add OpenAPI documentation to document the four possible outcomes: 200 (success), 400 (bad input), 404 (not found) and 500 (unplanned error) as shown in the video.</w:t>
       </w:r>
     </w:p>
     <w:p>
@@ -5151,15 +4389,7 @@
         </w:numPr>
       </w:pPr>
       <w:r>
-        <w:t xml:space="preserve">Add the parameter annotations in the </w:t>
-      </w:r>
-      <w:proofErr w:type="spellStart"/>
-      <w:r>
-        <w:t>OpenAPI</w:t>
-      </w:r>
-      <w:proofErr w:type="spellEnd"/>
-      <w:r>
-        <w:t xml:space="preserve"> documentation to describe the </w:t>
+        <w:t xml:space="preserve">Add the parameter annotations in the OpenAPI documentation to describe the </w:t>
       </w:r>
       <w:r>
         <w:rPr>
@@ -5212,57 +4442,19 @@
           <w:sz w:val="20"/>
           <w:szCs w:val="20"/>
         </w:rPr>
-        <w:t>@</w:t>
-      </w:r>
-      <w:proofErr w:type="gramStart"/>
+        <w:t>@ResponseStatus(code = HttpStatus.OK)</w:t>
+      </w:r>
+      <w:r>
+        <w:t xml:space="preserve"> annotation as method-level annotations to the </w:t>
+      </w:r>
       <w:r>
         <w:rPr>
           <w:rFonts w:ascii="Consolas" w:eastAsia="Consolas" w:hAnsi="Consolas" w:cs="Consolas"/>
           <w:sz w:val="20"/>
           <w:szCs w:val="20"/>
         </w:rPr>
-        <w:t>ResponseStatus(</w:t>
-      </w:r>
-      <w:proofErr w:type="gramEnd"/>
-      <w:r>
-        <w:rPr>
-          <w:rFonts w:ascii="Consolas" w:eastAsia="Consolas" w:hAnsi="Consolas" w:cs="Consolas"/>
-          <w:sz w:val="20"/>
-          <w:szCs w:val="20"/>
-        </w:rPr>
-        <w:t xml:space="preserve">code = </w:t>
-      </w:r>
-      <w:proofErr w:type="spellStart"/>
-      <w:r>
-        <w:rPr>
-          <w:rFonts w:ascii="Consolas" w:eastAsia="Consolas" w:hAnsi="Consolas" w:cs="Consolas"/>
-          <w:sz w:val="20"/>
-          <w:szCs w:val="20"/>
-        </w:rPr>
-        <w:t>HttpStatus.OK</w:t>
-      </w:r>
-      <w:proofErr w:type="spellEnd"/>
-      <w:r>
-        <w:rPr>
-          <w:rFonts w:ascii="Consolas" w:eastAsia="Consolas" w:hAnsi="Consolas" w:cs="Consolas"/>
-          <w:sz w:val="20"/>
-          <w:szCs w:val="20"/>
-        </w:rPr>
-        <w:t>)</w:t>
-      </w:r>
-      <w:r>
-        <w:t xml:space="preserve"> annotation as method-level annotations to the </w:t>
-      </w:r>
-      <w:proofErr w:type="spellStart"/>
-      <w:r>
-        <w:rPr>
-          <w:rFonts w:ascii="Consolas" w:eastAsia="Consolas" w:hAnsi="Consolas" w:cs="Consolas"/>
-          <w:sz w:val="20"/>
-          <w:szCs w:val="20"/>
-        </w:rPr>
         <w:t>fetchJeeps</w:t>
       </w:r>
-      <w:proofErr w:type="spellEnd"/>
       <w:r>
         <w:t xml:space="preserve"> method.</w:t>
       </w:r>
@@ -5287,15 +4479,7 @@
         <w:t>@RequestParam</w:t>
       </w:r>
       <w:r>
-        <w:t xml:space="preserve"> annotations to the parameters as described in the video. The interface should look like this (omitting the </w:t>
-      </w:r>
-      <w:proofErr w:type="spellStart"/>
-      <w:r>
-        <w:t>OpenAPI</w:t>
-      </w:r>
-      <w:proofErr w:type="spellEnd"/>
-      <w:r>
-        <w:t xml:space="preserve"> annotations):</w:t>
+        <w:t xml:space="preserve"> annotations to the parameters as described in the video. The interface should look like this (omitting the OpenAPI annotations):</w:t>
       </w:r>
     </w:p>
     <w:p>
@@ -5313,15 +4497,7 @@
         <w:ind w:left="720"/>
       </w:pPr>
       <w:r>
-        <w:t xml:space="preserve">public interface </w:t>
-      </w:r>
-      <w:proofErr w:type="spellStart"/>
-      <w:r>
-        <w:t>JeepSalesController</w:t>
-      </w:r>
-      <w:proofErr w:type="spellEnd"/>
-      <w:r>
-        <w:t xml:space="preserve"> {</w:t>
+        <w:t>public interface JeepSalesController {</w:t>
       </w:r>
     </w:p>
     <w:p>
@@ -5340,23 +4516,7 @@
         <w:ind w:left="720"/>
       </w:pPr>
       <w:r>
-        <w:t xml:space="preserve">  @</w:t>
-      </w:r>
-      <w:proofErr w:type="gramStart"/>
-      <w:r>
-        <w:t>ResponseStatus(</w:t>
-      </w:r>
-      <w:proofErr w:type="gramEnd"/>
-      <w:r>
-        <w:t xml:space="preserve">code = </w:t>
-      </w:r>
-      <w:proofErr w:type="spellStart"/>
-      <w:r>
-        <w:t>HttpStatus.OK</w:t>
-      </w:r>
-      <w:proofErr w:type="spellEnd"/>
-      <w:r>
-        <w:t>)</w:t>
+        <w:t xml:space="preserve">  @ResponseStatus(code = HttpStatus.OK)</w:t>
       </w:r>
     </w:p>
     <w:p>
@@ -5365,28 +4525,7 @@
         <w:ind w:left="720"/>
       </w:pPr>
       <w:r>
-        <w:t xml:space="preserve">  List&lt;Jeep&gt; </w:t>
-      </w:r>
-      <w:proofErr w:type="spellStart"/>
-      <w:proofErr w:type="gramStart"/>
-      <w:r>
-        <w:t>fetchJeeps</w:t>
-      </w:r>
-      <w:proofErr w:type="spellEnd"/>
-      <w:r>
-        <w:t>(</w:t>
-      </w:r>
-      <w:proofErr w:type="gramEnd"/>
-      <w:r>
-        <w:t xml:space="preserve">@RequestParam </w:t>
-      </w:r>
-      <w:proofErr w:type="spellStart"/>
-      <w:r>
-        <w:t>JeepModel</w:t>
-      </w:r>
-      <w:proofErr w:type="spellEnd"/>
-      <w:r>
-        <w:t xml:space="preserve"> model, </w:t>
+        <w:t xml:space="preserve">  List&lt;Jeep&gt; fetchJeeps(@RequestParam JeepModel model, </w:t>
       </w:r>
     </w:p>
     <w:p>
@@ -5416,15 +4555,7 @@
         </w:numPr>
       </w:pPr>
       <w:r>
-        <w:t xml:space="preserve">Produce a screenshot showing the interface and </w:t>
-      </w:r>
-      <w:proofErr w:type="spellStart"/>
-      <w:r>
-        <w:t>OpenAPI</w:t>
-      </w:r>
-      <w:proofErr w:type="spellEnd"/>
-      <w:r>
-        <w:t xml:space="preserve"> documentation. </w:t>
+        <w:t xml:space="preserve">Produce a screenshot showing the interface and OpenAPI documentation. </w:t>
       </w:r>
       <w:r>
         <w:rPr>
@@ -5538,7 +4669,6 @@
       <w:r>
         <w:t xml:space="preserve">Add the controller implementation class named </w:t>
       </w:r>
-      <w:proofErr w:type="spellStart"/>
       <w:r>
         <w:rPr>
           <w:rFonts w:ascii="Consolas" w:eastAsia="Consolas" w:hAnsi="Consolas" w:cs="Consolas"/>
@@ -5547,7 +4677,6 @@
         </w:rPr>
         <w:t>DefaultJeepSalesController</w:t>
       </w:r>
-      <w:proofErr w:type="spellEnd"/>
       <w:r>
         <w:t xml:space="preserve">. Don't forget the </w:t>
       </w:r>
@@ -5572,15 +4701,7 @@
         </w:numPr>
       </w:pPr>
       <w:r>
-        <w:t xml:space="preserve">Run the application within the IDE and show the resulting </w:t>
-      </w:r>
-      <w:proofErr w:type="spellStart"/>
-      <w:r>
-        <w:t>OpenAPI</w:t>
-      </w:r>
-      <w:proofErr w:type="spellEnd"/>
-      <w:r>
-        <w:t xml:space="preserve"> (Swagger) documentation produced in the browser. Produce a screenshot of the documentation showing all four possible outcomes. </w:t>
+        <w:t xml:space="preserve">Run the application within the IDE and show the resulting OpenAPI (Swagger) documentation produced in the browser. Produce a screenshot of the documentation showing all four possible outcomes. </w:t>
       </w:r>
       <w:r>
         <w:rPr>
@@ -7053,7 +6174,7 @@
   <w:num w:numId="7" w16cid:durableId="1726753993">
     <w:abstractNumId w:val="1"/>
     <w:lvlOverride w:ilvl="0">
-      <w:lvl w:ilvl="0" w:tplc="33F80550">
+      <w:lvl w:ilvl="0" w:tplc="A736533A">
         <w:start w:val="1"/>
         <w:numFmt w:val="decimal"/>
         <w:lvlText w:val="%1)"/>
@@ -7080,7 +6201,7 @@
       </w:lvl>
     </w:lvlOverride>
     <w:lvlOverride w:ilvl="1">
-      <w:lvl w:ilvl="1" w:tplc="2BCED166">
+      <w:lvl w:ilvl="1" w:tplc="2B78DDF6">
         <w:start w:val="1"/>
         <w:numFmt w:val="lowerLetter"/>
         <w:lvlText w:val="%2)"/>
@@ -7110,7 +6231,7 @@
       </w:lvl>
     </w:lvlOverride>
     <w:lvlOverride w:ilvl="2">
-      <w:lvl w:ilvl="2" w:tplc="F2646F42">
+      <w:lvl w:ilvl="2" w:tplc="E90041A0">
         <w:start w:val="1"/>
         <w:numFmt w:val="lowerRoman"/>
         <w:lvlText w:val="%3)"/>
@@ -7140,7 +6261,7 @@
       </w:lvl>
     </w:lvlOverride>
     <w:lvlOverride w:ilvl="3">
-      <w:lvl w:ilvl="3" w:tplc="990A7A70">
+      <w:lvl w:ilvl="3" w:tplc="0EAC1E6E">
         <w:start w:val="1"/>
         <w:numFmt w:val="decimal"/>
         <w:lvlText w:val="(%4)"/>
@@ -7170,7 +6291,7 @@
       </w:lvl>
     </w:lvlOverride>
     <w:lvlOverride w:ilvl="4">
-      <w:lvl w:ilvl="4" w:tplc="9312B4DA">
+      <w:lvl w:ilvl="4" w:tplc="B95231FE">
         <w:start w:val="1"/>
         <w:numFmt w:val="lowerLetter"/>
         <w:lvlText w:val="(%5)"/>
@@ -7200,7 +6321,7 @@
       </w:lvl>
     </w:lvlOverride>
     <w:lvlOverride w:ilvl="5">
-      <w:lvl w:ilvl="5" w:tplc="A48E6434">
+      <w:lvl w:ilvl="5" w:tplc="4BE05B28">
         <w:start w:val="1"/>
         <w:numFmt w:val="lowerRoman"/>
         <w:lvlText w:val="(%6)"/>
@@ -7230,7 +6351,7 @@
       </w:lvl>
     </w:lvlOverride>
     <w:lvlOverride w:ilvl="6">
-      <w:lvl w:ilvl="6" w:tplc="8A5C73F8">
+      <w:lvl w:ilvl="6" w:tplc="6E947D0A">
         <w:start w:val="1"/>
         <w:numFmt w:val="decimal"/>
         <w:lvlText w:val="%7."/>
@@ -7260,7 +6381,7 @@
       </w:lvl>
     </w:lvlOverride>
     <w:lvlOverride w:ilvl="7">
-      <w:lvl w:ilvl="7" w:tplc="85DE396A">
+      <w:lvl w:ilvl="7" w:tplc="6D641B06">
         <w:start w:val="1"/>
         <w:numFmt w:val="lowerLetter"/>
         <w:lvlText w:val="%8."/>
@@ -7290,7 +6411,7 @@
       </w:lvl>
     </w:lvlOverride>
     <w:lvlOverride w:ilvl="8">
-      <w:lvl w:ilvl="8" w:tplc="1CFC319E">
+      <w:lvl w:ilvl="8" w:tplc="FE92B292">
         <w:start w:val="1"/>
         <w:numFmt w:val="lowerRoman"/>
         <w:lvlText w:val="%9."/>
@@ -7338,7 +6459,7 @@
   <w:num w:numId="11" w16cid:durableId="1039671887">
     <w:abstractNumId w:val="1"/>
     <w:lvlOverride w:ilvl="0">
-      <w:lvl w:ilvl="0" w:tplc="33F80550">
+      <w:lvl w:ilvl="0" w:tplc="A736533A">
         <w:start w:val="1"/>
         <w:numFmt w:val="decimal"/>
         <w:lvlText w:val="%1)"/>
@@ -7368,7 +6489,7 @@
       </w:lvl>
     </w:lvlOverride>
     <w:lvlOverride w:ilvl="1">
-      <w:lvl w:ilvl="1" w:tplc="2BCED166">
+      <w:lvl w:ilvl="1" w:tplc="2B78DDF6">
         <w:start w:val="1"/>
         <w:numFmt w:val="lowerLetter"/>
         <w:lvlText w:val="%2)"/>
@@ -7395,7 +6516,7 @@
       </w:lvl>
     </w:lvlOverride>
     <w:lvlOverride w:ilvl="2">
-      <w:lvl w:ilvl="2" w:tplc="F2646F42">
+      <w:lvl w:ilvl="2" w:tplc="E90041A0">
         <w:start w:val="1"/>
         <w:numFmt w:val="lowerRoman"/>
         <w:lvlText w:val="%3)"/>
@@ -7422,7 +6543,7 @@
       </w:lvl>
     </w:lvlOverride>
     <w:lvlOverride w:ilvl="3">
-      <w:lvl w:ilvl="3" w:tplc="990A7A70">
+      <w:lvl w:ilvl="3" w:tplc="0EAC1E6E">
         <w:start w:val="1"/>
         <w:numFmt w:val="decimal"/>
         <w:lvlText w:val="(%4)"/>
@@ -7449,7 +6570,7 @@
       </w:lvl>
     </w:lvlOverride>
     <w:lvlOverride w:ilvl="4">
-      <w:lvl w:ilvl="4" w:tplc="9312B4DA">
+      <w:lvl w:ilvl="4" w:tplc="B95231FE">
         <w:start w:val="1"/>
         <w:numFmt w:val="lowerLetter"/>
         <w:lvlText w:val="(%5)"/>
@@ -7476,7 +6597,7 @@
       </w:lvl>
     </w:lvlOverride>
     <w:lvlOverride w:ilvl="5">
-      <w:lvl w:ilvl="5" w:tplc="A48E6434">
+      <w:lvl w:ilvl="5" w:tplc="4BE05B28">
         <w:start w:val="1"/>
         <w:numFmt w:val="lowerRoman"/>
         <w:lvlText w:val="(%6)"/>
@@ -7503,7 +6624,7 @@
       </w:lvl>
     </w:lvlOverride>
     <w:lvlOverride w:ilvl="6">
-      <w:lvl w:ilvl="6" w:tplc="8A5C73F8">
+      <w:lvl w:ilvl="6" w:tplc="6E947D0A">
         <w:start w:val="1"/>
         <w:numFmt w:val="decimal"/>
         <w:lvlText w:val="%7."/>
@@ -7530,7 +6651,7 @@
       </w:lvl>
     </w:lvlOverride>
     <w:lvlOverride w:ilvl="7">
-      <w:lvl w:ilvl="7" w:tplc="85DE396A">
+      <w:lvl w:ilvl="7" w:tplc="6D641B06">
         <w:start w:val="1"/>
         <w:numFmt w:val="lowerLetter"/>
         <w:lvlText w:val="%8."/>
@@ -7557,7 +6678,7 @@
       </w:lvl>
     </w:lvlOverride>
     <w:lvlOverride w:ilvl="8">
-      <w:lvl w:ilvl="8" w:tplc="1CFC319E">
+      <w:lvl w:ilvl="8" w:tplc="FE92B292">
         <w:start w:val="1"/>
         <w:numFmt w:val="lowerRoman"/>
         <w:lvlText w:val="%9."/>

</xml_diff>